<commit_message>
Modified the docx version of README
</commit_message>
<xml_diff>
--- a/README.docx
+++ b/README.docx
@@ -24,28 +24,6 @@
           <w:bCs/>
         </w:rPr>
       </w:pPr>
-      <w:r>
-        <w:rPr>
-          <w:b/>
-          <w:bCs/>
-        </w:rPr>
-        <w:t>Medium</w:t>
-      </w:r>
-    </w:p>
-    <w:p>
-      <w:pPr>
-        <w:rPr>
-          <w:b/>
-          <w:bCs/>
-        </w:rPr>
-      </w:pPr>
-      <w:r>
-        <w:rPr>
-          <w:b/>
-          <w:bCs/>
-        </w:rPr>
-        <w:t>50</w:t>
-      </w:r>
     </w:p>
     <w:p>
       <w:pPr>
@@ -160,6 +138,7 @@
         <w:rPr>
           <w:b/>
           <w:bCs/>
+          <w:noProof/>
         </w:rPr>
         <w:drawing>
           <wp:inline distT="0" distB="0" distL="0" distR="0" wp14:anchorId="6F5DB410" wp14:editId="33FDC16D">
@@ -325,7 +304,6 @@
           <w:b/>
           <w:bCs/>
         </w:rPr>
-        <w:lastRenderedPageBreak/>
         <w:t>The second line contains </w:t>
       </w:r>
       <w:r>
@@ -357,6 +335,7 @@
           <w:b/>
           <w:bCs/>
         </w:rPr>
+        <w:lastRenderedPageBreak/>
         <w:t>Output Format</w:t>
       </w:r>
     </w:p>
@@ -3392,6 +3371,7 @@
   <w:style w:type="character" w:default="1" w:styleId="DefaultParagraphFont">
     <w:name w:val="Default Paragraph Font"/>
     <w:uiPriority w:val="1"/>
+    <w:semiHidden/>
     <w:unhideWhenUsed/>
   </w:style>
   <w:style w:type="table" w:default="1" w:styleId="TableNormal">

</xml_diff>